<commit_message>
Document: Integrate Requirement Specification Document
</commit_message>
<xml_diff>
--- a/docs/AnyQuant软件需求规格说明书.docx
+++ b/docs/AnyQuant软件需求规格说明书.docx
@@ -1863,11 +1863,6 @@
       </w:r>
     </w:p>
     <w:p>
-      <w:pPr>
-        <w:rPr>
-          <w:rFonts w:hint="eastAsia"/>
-        </w:rPr>
-      </w:pPr>
       <w:r>
         <w:tab/>
       </w:r>
@@ -1959,8 +1954,6 @@
       </w:r>
       <w:r>
         <w:tab/>
-      </w:r>
-      <w:r>
         <w:t>3.2.1.1</w:t>
       </w:r>
       <w:r>
@@ -2007,22 +2000,17 @@
     <w:p>
       <w:pPr>
         <w:ind w:left="1260" w:firstLine="420"/>
-        <w:rPr>
-          <w:rFonts w:hint="eastAsia"/>
-        </w:rPr>
-      </w:pPr>
-    </w:p>
-    <w:p>
-      <w:r>
-        <w:tab/>
-      </w:r>
-      <w:r>
-        <w:tab/>
-      </w:r>
-      <w:r>
-        <w:tab/>
-      </w:r>
-      <w:r>
+      </w:pPr>
+    </w:p>
+    <w:p>
+      <w:r>
+        <w:tab/>
+      </w:r>
+      <w:r>
+        <w:tab/>
+      </w:r>
+      <w:r>
+        <w:tab/>
         <w:t>3.2.1.2</w:t>
       </w:r>
       <w:r>
@@ -2164,13 +2152,7 @@
         <w:t>响应：系统关闭当前任务</w:t>
       </w:r>
     </w:p>
-    <w:p>
-      <w:pPr>
-        <w:rPr>
-          <w:rFonts w:hint="eastAsia"/>
-        </w:rPr>
-      </w:pPr>
-    </w:p>
+    <w:p/>
     <w:p>
       <w:r>
         <w:lastRenderedPageBreak/>
@@ -2499,18 +2481,11 @@
         </w:tc>
       </w:tr>
     </w:tbl>
-    <w:p>
-      <w:pPr>
-        <w:rPr>
-          <w:rFonts w:hint="eastAsia"/>
-        </w:rPr>
-      </w:pPr>
-    </w:p>
+    <w:p/>
     <w:p>
       <w:pPr>
         <w:pStyle w:val="3"/>
         <w:rPr>
-          <w:rFonts w:hint="eastAsia"/>
           <w:b w:val="0"/>
           <w:sz w:val="24"/>
           <w:szCs w:val="24"/>
@@ -2551,8 +2526,6 @@
       </w:r>
       <w:r>
         <w:tab/>
-      </w:r>
-      <w:r>
         <w:t>3.2.2.1</w:t>
       </w:r>
       <w:r>
@@ -2599,22 +2572,17 @@
     <w:p>
       <w:pPr>
         <w:ind w:left="1260" w:firstLine="420"/>
-        <w:rPr>
-          <w:rFonts w:hint="eastAsia"/>
-        </w:rPr>
-      </w:pPr>
-    </w:p>
-    <w:p>
-      <w:r>
-        <w:tab/>
-      </w:r>
-      <w:r>
-        <w:tab/>
-      </w:r>
-      <w:r>
-        <w:tab/>
-      </w:r>
-      <w:r>
+      </w:pPr>
+    </w:p>
+    <w:p>
+      <w:r>
+        <w:tab/>
+      </w:r>
+      <w:r>
+        <w:tab/>
+      </w:r>
+      <w:r>
+        <w:tab/>
         <w:t>3.2.2.2</w:t>
       </w:r>
       <w:r>
@@ -2676,24 +2644,16 @@
         <w:t>响应：系统显示股票列表</w:t>
       </w:r>
     </w:p>
-    <w:p>
-      <w:pPr>
-        <w:rPr>
-          <w:rFonts w:hint="eastAsia"/>
-        </w:rPr>
-      </w:pPr>
-    </w:p>
-    <w:p>
-      <w:r>
-        <w:tab/>
-      </w:r>
-      <w:r>
-        <w:tab/>
-      </w:r>
-      <w:r>
-        <w:tab/>
-      </w:r>
-      <w:r>
+    <w:p/>
+    <w:p>
+      <w:r>
+        <w:tab/>
+      </w:r>
+      <w:r>
+        <w:tab/>
+      </w:r>
+      <w:r>
+        <w:tab/>
         <w:t>3</w:t>
       </w:r>
       <w:r>
@@ -3091,9 +3051,6 @@
     <w:p>
       <w:pPr>
         <w:ind w:left="1260" w:firstLine="420"/>
-        <w:rPr>
-          <w:rFonts w:hint="eastAsia"/>
-        </w:rPr>
       </w:pPr>
     </w:p>
     <w:p>
@@ -3231,9 +3188,6 @@
     <w:p>
       <w:pPr>
         <w:ind w:left="1260" w:firstLine="420"/>
-        <w:rPr>
-          <w:rFonts w:hint="eastAsia"/>
-        </w:rPr>
       </w:pPr>
     </w:p>
     <w:p>
@@ -3783,8 +3737,6 @@
       </w:r>
       <w:r>
         <w:tab/>
-      </w:r>
-      <w:r>
         <w:t>3.2.</w:t>
       </w:r>
       <w:r>
@@ -3923,9 +3875,6 @@
     <w:p>
       <w:pPr>
         <w:ind w:left="1620" w:firstLine="60"/>
-        <w:rPr>
-          <w:rFonts w:hint="eastAsia"/>
-        </w:rPr>
       </w:pPr>
     </w:p>
     <w:p>
@@ -4444,15 +4393,7 @@
       </w:r>
       <w:r>
         <w:tab/>
-      </w:r>
-      <w:r>
-        <w:t>3.2.</w:t>
-      </w:r>
-      <w:r>
-        <w:t>5</w:t>
-      </w:r>
-      <w:r>
-        <w:t>.1</w:t>
+        <w:t>3.2.5.1</w:t>
       </w:r>
       <w:r>
         <w:t>特性描述</w:t>
@@ -4525,31 +4466,17 @@
         <w:t>高</w:t>
       </w:r>
     </w:p>
-    <w:p>
-      <w:pPr>
-        <w:rPr>
-          <w:rFonts w:hint="eastAsia"/>
-        </w:rPr>
-      </w:pPr>
-    </w:p>
-    <w:p>
-      <w:r>
-        <w:tab/>
-      </w:r>
-      <w:r>
-        <w:tab/>
-      </w:r>
-      <w:r>
-        <w:tab/>
-      </w:r>
-      <w:r>
-        <w:t>3.2.</w:t>
-      </w:r>
-      <w:r>
-        <w:t>5</w:t>
-      </w:r>
-      <w:r>
-        <w:t>.2</w:t>
+    <w:p/>
+    <w:p>
+      <w:r>
+        <w:tab/>
+      </w:r>
+      <w:r>
+        <w:tab/>
+      </w:r>
+      <w:r>
+        <w:tab/>
+        <w:t>3.2.5.2</w:t>
       </w:r>
       <w:r>
         <w:t>刺激</w:t>
@@ -4827,13 +4754,7 @@
         <w:t>系统关闭当前查询股票信息任务</w:t>
       </w:r>
     </w:p>
-    <w:p>
-      <w:pPr>
-        <w:rPr>
-          <w:rFonts w:hint="eastAsia"/>
-        </w:rPr>
-      </w:pPr>
-    </w:p>
+    <w:p/>
     <w:p>
       <w:pPr>
         <w:ind w:left="840" w:firstLine="420"/>
@@ -5877,15 +5798,7 @@
       </w:r>
       <w:r>
         <w:tab/>
-      </w:r>
-      <w:r>
-        <w:t>3.2.</w:t>
-      </w:r>
-      <w:r>
-        <w:t>6</w:t>
-      </w:r>
-      <w:r>
-        <w:t>.1</w:t>
+        <w:t>3.2.6.1</w:t>
       </w:r>
       <w:r>
         <w:t>特性描述</w:t>
@@ -5958,31 +5871,17 @@
         <w:t>高</w:t>
       </w:r>
     </w:p>
-    <w:p>
-      <w:pPr>
-        <w:rPr>
-          <w:rFonts w:hint="eastAsia"/>
-        </w:rPr>
-      </w:pPr>
-    </w:p>
-    <w:p>
-      <w:r>
-        <w:tab/>
-      </w:r>
-      <w:r>
-        <w:tab/>
-      </w:r>
-      <w:r>
-        <w:tab/>
-      </w:r>
-      <w:r>
-        <w:t>3.2.</w:t>
-      </w:r>
-      <w:r>
-        <w:t>6</w:t>
-      </w:r>
-      <w:r>
-        <w:t>.2</w:t>
+    <w:p/>
+    <w:p>
+      <w:r>
+        <w:tab/>
+      </w:r>
+      <w:r>
+        <w:tab/>
+      </w:r>
+      <w:r>
+        <w:tab/>
+        <w:t>3.2.6.2</w:t>
       </w:r>
       <w:r>
         <w:t>刺激</w:t>
@@ -6144,9 +6043,6 @@
     <w:p>
       <w:pPr>
         <w:ind w:left="1260" w:firstLine="420"/>
-        <w:rPr>
-          <w:rFonts w:hint="eastAsia"/>
-        </w:rPr>
       </w:pPr>
     </w:p>
     <w:p>
@@ -6747,27 +6643,13 @@
           <w:sz w:val="24"/>
           <w:szCs w:val="24"/>
         </w:rPr>
-        <w:t>3.2.</w:t>
+        <w:t>3.2.7.1</w:t>
       </w:r>
       <w:r>
         <w:rPr>
           <w:sz w:val="24"/>
           <w:szCs w:val="24"/>
         </w:rPr>
-        <w:t>7</w:t>
-      </w:r>
-      <w:r>
-        <w:rPr>
-          <w:sz w:val="24"/>
-          <w:szCs w:val="24"/>
-        </w:rPr>
-        <w:t>.1</w:t>
-      </w:r>
-      <w:r>
-        <w:rPr>
-          <w:sz w:val="24"/>
-          <w:szCs w:val="24"/>
-        </w:rPr>
         <w:t>特性描述</w:t>
       </w:r>
     </w:p>
@@ -6804,9 +6686,6 @@
     <w:p>
       <w:pPr>
         <w:ind w:left="1260" w:firstLine="420"/>
-        <w:rPr>
-          <w:rFonts w:hint="eastAsia"/>
-        </w:rPr>
       </w:pPr>
     </w:p>
     <w:p>
@@ -6820,19 +6699,7 @@
         <w:rPr>
           <w:sz w:val="24"/>
         </w:rPr>
-        <w:t>3.2.</w:t>
-      </w:r>
-      <w:r>
-        <w:rPr>
-          <w:sz w:val="24"/>
-        </w:rPr>
-        <w:t>7</w:t>
-      </w:r>
-      <w:r>
-        <w:rPr>
-          <w:sz w:val="24"/>
-        </w:rPr>
-        <w:t>.2</w:t>
+        <w:t>3.2.7.2</w:t>
       </w:r>
       <w:r>
         <w:rPr>
@@ -6904,9 +6771,6 @@
     <w:p>
       <w:pPr>
         <w:ind w:left="1260" w:firstLine="420"/>
-        <w:rPr>
-          <w:rFonts w:hint="eastAsia"/>
-        </w:rPr>
       </w:pPr>
     </w:p>
     <w:p>
@@ -6920,19 +6784,7 @@
         <w:rPr>
           <w:sz w:val="24"/>
         </w:rPr>
-        <w:t>3.2.</w:t>
-      </w:r>
-      <w:r>
-        <w:rPr>
-          <w:sz w:val="24"/>
-        </w:rPr>
-        <w:t>7</w:t>
-      </w:r>
-      <w:r>
-        <w:rPr>
-          <w:sz w:val="24"/>
-        </w:rPr>
-        <w:t>.3</w:t>
+        <w:t>3.2.7.3</w:t>
       </w:r>
       <w:r>
         <w:rPr>
@@ -7601,27 +7453,13 @@
           <w:sz w:val="24"/>
           <w:szCs w:val="24"/>
         </w:rPr>
-        <w:t>3.2.</w:t>
+        <w:t>3.2.8.1</w:t>
       </w:r>
       <w:r>
         <w:rPr>
           <w:sz w:val="24"/>
           <w:szCs w:val="24"/>
         </w:rPr>
-        <w:t>8</w:t>
-      </w:r>
-      <w:r>
-        <w:rPr>
-          <w:sz w:val="24"/>
-          <w:szCs w:val="24"/>
-        </w:rPr>
-        <w:t>.1</w:t>
-      </w:r>
-      <w:r>
-        <w:rPr>
-          <w:sz w:val="24"/>
-          <w:szCs w:val="24"/>
-        </w:rPr>
         <w:t>特性描述</w:t>
       </w:r>
     </w:p>
@@ -7695,9 +7533,6 @@
     <w:p>
       <w:pPr>
         <w:ind w:left="1260" w:firstLine="420"/>
-        <w:rPr>
-          <w:rFonts w:hint="eastAsia"/>
-        </w:rPr>
       </w:pPr>
     </w:p>
     <w:p>
@@ -7711,19 +7546,7 @@
         <w:rPr>
           <w:sz w:val="24"/>
         </w:rPr>
-        <w:t>3.2.</w:t>
-      </w:r>
-      <w:r>
-        <w:rPr>
-          <w:sz w:val="24"/>
-        </w:rPr>
-        <w:t>8</w:t>
-      </w:r>
-      <w:r>
-        <w:rPr>
-          <w:sz w:val="24"/>
-        </w:rPr>
-        <w:t>.2</w:t>
+        <w:t>3.2.8.2</w:t>
       </w:r>
       <w:r>
         <w:rPr>
@@ -7847,9 +7670,6 @@
     <w:p>
       <w:pPr>
         <w:ind w:leftChars="600" w:left="1260" w:firstLine="420"/>
-        <w:rPr>
-          <w:rFonts w:hint="eastAsia"/>
-        </w:rPr>
       </w:pPr>
     </w:p>
     <w:p>
@@ -7863,19 +7683,7 @@
         <w:rPr>
           <w:sz w:val="24"/>
         </w:rPr>
-        <w:t>3.2.</w:t>
-      </w:r>
-      <w:r>
-        <w:rPr>
-          <w:sz w:val="24"/>
-        </w:rPr>
-        <w:t>8</w:t>
-      </w:r>
-      <w:r>
-        <w:rPr>
-          <w:sz w:val="24"/>
-        </w:rPr>
-        <w:t>.3</w:t>
+        <w:t>3.2.8.3</w:t>
       </w:r>
       <w:r>
         <w:rPr>
@@ -8651,27 +8459,13 @@
           <w:sz w:val="24"/>
           <w:szCs w:val="24"/>
         </w:rPr>
-        <w:t>3.2.</w:t>
+        <w:t>3.2.9.1</w:t>
       </w:r>
       <w:r>
         <w:rPr>
           <w:sz w:val="24"/>
           <w:szCs w:val="24"/>
         </w:rPr>
-        <w:t>9</w:t>
-      </w:r>
-      <w:r>
-        <w:rPr>
-          <w:sz w:val="24"/>
-          <w:szCs w:val="24"/>
-        </w:rPr>
-        <w:t>.1</w:t>
-      </w:r>
-      <w:r>
-        <w:rPr>
-          <w:sz w:val="24"/>
-          <w:szCs w:val="24"/>
-        </w:rPr>
         <w:t>特性描述</w:t>
       </w:r>
     </w:p>
@@ -8736,9 +8530,6 @@
     <w:p>
       <w:pPr>
         <w:ind w:left="1260" w:firstLine="420"/>
-        <w:rPr>
-          <w:rFonts w:hint="eastAsia"/>
-        </w:rPr>
       </w:pPr>
     </w:p>
     <w:p>
@@ -8752,13 +8543,7 @@
         <w:rPr>
           <w:sz w:val="24"/>
         </w:rPr>
-        <w:t>3.2.9</w:t>
-      </w:r>
-      <w:r>
-        <w:rPr>
-          <w:sz w:val="24"/>
-        </w:rPr>
-        <w:t>.2</w:t>
+        <w:t>3.2.9.2</w:t>
       </w:r>
       <w:r>
         <w:rPr>
@@ -8845,12 +8630,7 @@
     <w:p>
       <w:pPr>
         <w:ind w:leftChars="600" w:left="1260" w:firstLine="420"/>
-        <w:rPr>
-          <w:rFonts w:hint="eastAsia"/>
-        </w:rPr>
-      </w:pPr>
-      <w:bookmarkStart w:id="0" w:name="_GoBack"/>
-      <w:bookmarkEnd w:id="0"/>
+      </w:pPr>
     </w:p>
     <w:p>
       <w:pPr>
@@ -8863,19 +8643,7 @@
         <w:rPr>
           <w:sz w:val="24"/>
         </w:rPr>
-        <w:t>3.2.</w:t>
-      </w:r>
-      <w:r>
-        <w:rPr>
-          <w:sz w:val="24"/>
-        </w:rPr>
-        <w:t>9</w:t>
-      </w:r>
-      <w:r>
-        <w:rPr>
-          <w:sz w:val="24"/>
-        </w:rPr>
-        <w:t>.3</w:t>
+        <w:t>3.2.9.3</w:t>
       </w:r>
       <w:r>
         <w:rPr>
@@ -9516,13 +9284,7 @@
         </w:tc>
       </w:tr>
     </w:tbl>
-    <w:p>
-      <w:pPr>
-        <w:rPr>
-          <w:rFonts w:hint="eastAsia"/>
-        </w:rPr>
-      </w:pPr>
-    </w:p>
+    <w:p/>
     <w:p>
       <w:pPr>
         <w:pStyle w:val="a6"/>
@@ -9553,6 +9315,441 @@
     <w:p>
       <w:pPr>
         <w:pStyle w:val="a6"/>
+        <w:jc w:val="left"/>
+        <w:rPr>
+          <w:sz w:val="24"/>
+          <w:szCs w:val="24"/>
+        </w:rPr>
+      </w:pPr>
+      <w:r>
+        <w:rPr>
+          <w:sz w:val="24"/>
+          <w:szCs w:val="24"/>
+        </w:rPr>
+        <w:lastRenderedPageBreak/>
+        <w:tab/>
+      </w:r>
+      <w:r>
+        <w:rPr>
+          <w:sz w:val="24"/>
+          <w:szCs w:val="24"/>
+        </w:rPr>
+        <w:tab/>
+        <w:t>3.3.1</w:t>
+      </w:r>
+      <w:r>
+        <w:rPr>
+          <w:sz w:val="24"/>
+          <w:szCs w:val="24"/>
+        </w:rPr>
+        <w:t>安全性</w:t>
+      </w:r>
+    </w:p>
+    <w:p>
+      <w:r>
+        <w:tab/>
+      </w:r>
+      <w:r>
+        <w:tab/>
+      </w:r>
+      <w:r>
+        <w:tab/>
+        <w:t>Safety</w:t>
+      </w:r>
+      <w:r>
+        <w:rPr>
+          <w:rFonts w:hint="eastAsia"/>
+        </w:rPr>
+        <w:t>：</w:t>
+      </w:r>
+      <w:r>
+        <w:t>暂无</w:t>
+      </w:r>
+      <w:r>
+        <w:rPr>
+          <w:rFonts w:hint="eastAsia"/>
+        </w:rPr>
+        <w:t>。</w:t>
+      </w:r>
+    </w:p>
+    <w:p>
+      <w:pPr>
+        <w:pStyle w:val="a6"/>
+        <w:jc w:val="left"/>
+        <w:rPr>
+          <w:sz w:val="24"/>
+          <w:szCs w:val="24"/>
+        </w:rPr>
+      </w:pPr>
+      <w:r>
+        <w:rPr>
+          <w:sz w:val="24"/>
+          <w:szCs w:val="24"/>
+        </w:rPr>
+        <w:tab/>
+      </w:r>
+      <w:r>
+        <w:rPr>
+          <w:sz w:val="24"/>
+          <w:szCs w:val="24"/>
+        </w:rPr>
+        <w:tab/>
+        <w:t>3.3.2</w:t>
+      </w:r>
+      <w:r>
+        <w:rPr>
+          <w:sz w:val="24"/>
+          <w:szCs w:val="24"/>
+        </w:rPr>
+        <w:t>可维护性</w:t>
+      </w:r>
+    </w:p>
+    <w:p>
+      <w:pPr>
+        <w:ind w:left="1260"/>
+        <w:jc w:val="left"/>
+      </w:pPr>
+      <w:r>
+        <w:t>Modifiability1</w:t>
+      </w:r>
+      <w:r>
+        <w:rPr>
+          <w:rFonts w:hint="eastAsia"/>
+        </w:rPr>
+        <w:t>：</w:t>
+      </w:r>
+      <w:r>
+        <w:t>如果系统要增加</w:t>
+      </w:r>
+      <w:r>
+        <w:rPr>
+          <w:rFonts w:hint="eastAsia"/>
+        </w:rPr>
+        <w:t>对</w:t>
+      </w:r>
+      <w:r>
+        <w:t>数据的分析功能</w:t>
+      </w:r>
+      <w:r>
+        <w:rPr>
+          <w:rFonts w:hint="eastAsia"/>
+        </w:rPr>
+        <w:t>，</w:t>
+      </w:r>
+      <w:r>
+        <w:t>要能够在</w:t>
+      </w:r>
+      <w:r>
+        <w:rPr>
+          <w:rFonts w:hint="eastAsia"/>
+        </w:rPr>
+        <w:t>0.25</w:t>
+      </w:r>
+      <w:r>
+        <w:rPr>
+          <w:rFonts w:hint="eastAsia"/>
+        </w:rPr>
+        <w:t>个人月内完成</w:t>
+      </w:r>
+      <w:r>
+        <w:rPr>
+          <w:rFonts w:hint="eastAsia"/>
+        </w:rPr>
+        <w:t>。</w:t>
+      </w:r>
+    </w:p>
+    <w:p>
+      <w:pPr>
+        <w:ind w:left="1260"/>
+        <w:jc w:val="left"/>
+      </w:pPr>
+      <w:r>
+        <w:rPr>
+          <w:rFonts w:hint="eastAsia"/>
+        </w:rPr>
+        <w:t>Modifiability</w:t>
+      </w:r>
+      <w:r>
+        <w:t>2</w:t>
+      </w:r>
+      <w:r>
+        <w:rPr>
+          <w:rFonts w:hint="eastAsia"/>
+        </w:rPr>
+        <w:t>：</w:t>
+      </w:r>
+      <w:r>
+        <w:t>如果系统要增加投资策略功能</w:t>
+      </w:r>
+      <w:r>
+        <w:rPr>
+          <w:rFonts w:hint="eastAsia"/>
+        </w:rPr>
+        <w:t>，</w:t>
+      </w:r>
+      <w:r>
+        <w:t>要能够在</w:t>
+      </w:r>
+      <w:r>
+        <w:rPr>
+          <w:rFonts w:hint="eastAsia"/>
+        </w:rPr>
+        <w:t>0.5</w:t>
+      </w:r>
+      <w:r>
+        <w:rPr>
+          <w:rFonts w:hint="eastAsia"/>
+        </w:rPr>
+        <w:t>个人月内完成。</w:t>
+      </w:r>
+    </w:p>
+    <w:p>
+      <w:pPr>
+        <w:pStyle w:val="a6"/>
+        <w:jc w:val="left"/>
+        <w:rPr>
+          <w:sz w:val="24"/>
+          <w:szCs w:val="24"/>
+        </w:rPr>
+      </w:pPr>
+      <w:r>
+        <w:tab/>
+      </w:r>
+      <w:r>
+        <w:tab/>
+      </w:r>
+      <w:r>
+        <w:rPr>
+          <w:sz w:val="24"/>
+          <w:szCs w:val="24"/>
+        </w:rPr>
+        <w:t>3.3.</w:t>
+      </w:r>
+      <w:r>
+        <w:rPr>
+          <w:sz w:val="24"/>
+          <w:szCs w:val="24"/>
+        </w:rPr>
+        <w:t>3</w:t>
+      </w:r>
+      <w:r>
+        <w:rPr>
+          <w:rFonts w:hint="eastAsia"/>
+          <w:sz w:val="24"/>
+          <w:szCs w:val="24"/>
+        </w:rPr>
+        <w:t>易用</w:t>
+      </w:r>
+      <w:r>
+        <w:rPr>
+          <w:sz w:val="24"/>
+          <w:szCs w:val="24"/>
+        </w:rPr>
+        <w:t>性</w:t>
+      </w:r>
+    </w:p>
+    <w:p>
+      <w:pPr>
+        <w:rPr>
+          <w:rFonts w:hint="eastAsia"/>
+        </w:rPr>
+      </w:pPr>
+      <w:r>
+        <w:tab/>
+      </w:r>
+      <w:r>
+        <w:tab/>
+      </w:r>
+      <w:r>
+        <w:tab/>
+        <w:t>Usability1</w:t>
+      </w:r>
+      <w:r>
+        <w:rPr>
+          <w:rFonts w:hint="eastAsia"/>
+        </w:rPr>
+        <w:t>：使用一天后用户应掌握系统的所有基本功能。</w:t>
+      </w:r>
+    </w:p>
+    <w:p>
+      <w:pPr>
+        <w:pStyle w:val="a6"/>
+        <w:jc w:val="left"/>
+        <w:rPr>
+          <w:sz w:val="24"/>
+          <w:szCs w:val="24"/>
+        </w:rPr>
+      </w:pPr>
+      <w:r>
+        <w:rPr>
+          <w:sz w:val="24"/>
+          <w:szCs w:val="24"/>
+        </w:rPr>
+        <w:tab/>
+      </w:r>
+      <w:r>
+        <w:rPr>
+          <w:sz w:val="24"/>
+          <w:szCs w:val="24"/>
+        </w:rPr>
+        <w:tab/>
+        <w:t>3.3.4</w:t>
+      </w:r>
+      <w:r>
+        <w:rPr>
+          <w:sz w:val="24"/>
+          <w:szCs w:val="24"/>
+        </w:rPr>
+        <w:t>可靠性</w:t>
+      </w:r>
+    </w:p>
+    <w:p>
+      <w:r>
+        <w:tab/>
+      </w:r>
+      <w:r>
+        <w:tab/>
+      </w:r>
+      <w:r>
+        <w:tab/>
+      </w:r>
+      <w:r>
+        <w:t>Reliability1</w:t>
+      </w:r>
+      <w:r>
+        <w:rPr>
+          <w:rFonts w:hint="eastAsia"/>
+        </w:rPr>
+        <w:t>：在客户端与服务器通信时，</w:t>
+      </w:r>
+      <w:r>
+        <w:t>如果网络故障</w:t>
+      </w:r>
+      <w:r>
+        <w:rPr>
+          <w:rFonts w:hint="eastAsia"/>
+        </w:rPr>
+        <w:t>，</w:t>
+      </w:r>
+      <w:r>
+        <w:t>系统不能出现故障</w:t>
+      </w:r>
+      <w:r>
+        <w:rPr>
+          <w:rFonts w:hint="eastAsia"/>
+        </w:rPr>
+        <w:t>。</w:t>
+      </w:r>
+    </w:p>
+    <w:p>
+      <w:pPr>
+        <w:pStyle w:val="a6"/>
+        <w:ind w:left="420" w:firstLine="420"/>
+        <w:jc w:val="left"/>
+        <w:rPr>
+          <w:sz w:val="24"/>
+          <w:szCs w:val="24"/>
+        </w:rPr>
+      </w:pPr>
+      <w:r>
+        <w:rPr>
+          <w:rFonts w:hint="eastAsia"/>
+          <w:sz w:val="24"/>
+          <w:szCs w:val="24"/>
+        </w:rPr>
+        <w:t>3.3.5</w:t>
+      </w:r>
+      <w:r>
+        <w:rPr>
+          <w:rFonts w:hint="eastAsia"/>
+          <w:sz w:val="24"/>
+          <w:szCs w:val="24"/>
+        </w:rPr>
+        <w:t>业务规则</w:t>
+      </w:r>
+    </w:p>
+    <w:p>
+      <w:r>
+        <w:tab/>
+      </w:r>
+      <w:r>
+        <w:tab/>
+      </w:r>
+      <w:r>
+        <w:tab/>
+      </w:r>
+      <w:r>
+        <w:t>暂无</w:t>
+      </w:r>
+      <w:r>
+        <w:rPr>
+          <w:rFonts w:hint="eastAsia"/>
+        </w:rPr>
+        <w:t>。</w:t>
+      </w:r>
+    </w:p>
+    <w:p>
+      <w:pPr>
+        <w:pStyle w:val="a6"/>
+        <w:ind w:left="420" w:firstLine="420"/>
+        <w:jc w:val="left"/>
+        <w:rPr>
+          <w:sz w:val="24"/>
+          <w:szCs w:val="24"/>
+        </w:rPr>
+      </w:pPr>
+      <w:r>
+        <w:rPr>
+          <w:rFonts w:hint="eastAsia"/>
+          <w:sz w:val="24"/>
+          <w:szCs w:val="24"/>
+        </w:rPr>
+        <w:t>3.3.6</w:t>
+      </w:r>
+      <w:r>
+        <w:rPr>
+          <w:rFonts w:hint="eastAsia"/>
+          <w:sz w:val="24"/>
+          <w:szCs w:val="24"/>
+        </w:rPr>
+        <w:t>约束</w:t>
+      </w:r>
+    </w:p>
+    <w:p>
+      <w:pPr>
+        <w:rPr>
+          <w:rFonts w:hint="eastAsia"/>
+        </w:rPr>
+      </w:pPr>
+      <w:r>
+        <w:tab/>
+      </w:r>
+      <w:r>
+        <w:tab/>
+      </w:r>
+      <w:r>
+        <w:tab/>
+        <w:t>IC1</w:t>
+      </w:r>
+      <w:r>
+        <w:rPr>
+          <w:rFonts w:hint="eastAsia"/>
+        </w:rPr>
+        <w:t>：</w:t>
+      </w:r>
+      <w:r>
+        <w:t>系统要在网络上分布为一个服务器和多个客户端</w:t>
+      </w:r>
+      <w:r>
+        <w:rPr>
+          <w:rFonts w:hint="eastAsia"/>
+        </w:rPr>
+        <w:t>。</w:t>
+      </w:r>
+    </w:p>
+    <w:p>
+      <w:pPr>
+        <w:pStyle w:val="a6"/>
         <w:ind w:firstLine="420"/>
         <w:jc w:val="left"/>
         <w:rPr>
@@ -9566,7 +9763,6 @@
           <w:sz w:val="28"/>
           <w:szCs w:val="28"/>
         </w:rPr>
-        <w:lastRenderedPageBreak/>
         <w:t>3.4</w:t>
       </w:r>
       <w:r>
@@ -9577,6 +9773,329 @@
         </w:rPr>
         <w:t>数据需求</w:t>
       </w:r>
+    </w:p>
+    <w:p>
+      <w:pPr>
+        <w:pStyle w:val="a6"/>
+        <w:jc w:val="left"/>
+        <w:rPr>
+          <w:sz w:val="24"/>
+          <w:szCs w:val="24"/>
+        </w:rPr>
+      </w:pPr>
+      <w:r>
+        <w:rPr>
+          <w:sz w:val="24"/>
+          <w:szCs w:val="24"/>
+        </w:rPr>
+        <w:tab/>
+      </w:r>
+      <w:r>
+        <w:rPr>
+          <w:sz w:val="24"/>
+          <w:szCs w:val="24"/>
+        </w:rPr>
+        <w:tab/>
+        <w:t>3.4.1</w:t>
+      </w:r>
+      <w:r>
+        <w:rPr>
+          <w:sz w:val="24"/>
+          <w:szCs w:val="24"/>
+        </w:rPr>
+        <w:t>数据定义</w:t>
+      </w:r>
+    </w:p>
+    <w:p>
+      <w:r>
+        <w:tab/>
+      </w:r>
+      <w:r>
+        <w:tab/>
+      </w:r>
+      <w:r>
+        <w:tab/>
+      </w:r>
+      <w:r>
+        <w:t>DR1</w:t>
+      </w:r>
+      <w:r>
+        <w:rPr>
+          <w:rFonts w:hint="eastAsia"/>
+        </w:rPr>
+        <w:t>：</w:t>
+      </w:r>
+      <w:r>
+        <w:t>系统要存储从</w:t>
+      </w:r>
+      <w:r>
+        <w:rPr>
+          <w:rFonts w:hint="eastAsia"/>
+        </w:rPr>
+        <w:t>2006</w:t>
+      </w:r>
+      <w:r>
+        <w:rPr>
+          <w:rFonts w:hint="eastAsia"/>
+        </w:rPr>
+        <w:t>年以来的</w:t>
+      </w:r>
+      <w:r>
+        <w:rPr>
+          <w:rFonts w:hint="eastAsia"/>
+        </w:rPr>
+        <w:t>A</w:t>
+      </w:r>
+      <w:r>
+        <w:rPr>
+          <w:rFonts w:hint="eastAsia"/>
+        </w:rPr>
+        <w:t>股所有股票信息。</w:t>
+      </w:r>
+    </w:p>
+    <w:p>
+      <w:r>
+        <w:tab/>
+      </w:r>
+      <w:r>
+        <w:tab/>
+      </w:r>
+      <w:r>
+        <w:tab/>
+        <w:t>DR2</w:t>
+      </w:r>
+      <w:r>
+        <w:rPr>
+          <w:rFonts w:hint="eastAsia"/>
+        </w:rPr>
+        <w:t>：</w:t>
+      </w:r>
+      <w:r>
+        <w:t>取消自选的股票要保存在改用户的自选股历史记录中</w:t>
+      </w:r>
+      <w:r>
+        <w:rPr>
+          <w:rFonts w:hint="eastAsia"/>
+        </w:rPr>
+        <w:t>。</w:t>
+      </w:r>
+    </w:p>
+    <w:p>
+      <w:pPr>
+        <w:pStyle w:val="a6"/>
+        <w:jc w:val="left"/>
+        <w:rPr>
+          <w:sz w:val="24"/>
+          <w:szCs w:val="24"/>
+        </w:rPr>
+      </w:pPr>
+      <w:r>
+        <w:rPr>
+          <w:sz w:val="24"/>
+          <w:szCs w:val="24"/>
+        </w:rPr>
+        <w:tab/>
+      </w:r>
+      <w:r>
+        <w:rPr>
+          <w:sz w:val="24"/>
+          <w:szCs w:val="24"/>
+        </w:rPr>
+        <w:tab/>
+        <w:t>3.4.</w:t>
+      </w:r>
+      <w:r>
+        <w:rPr>
+          <w:sz w:val="24"/>
+          <w:szCs w:val="24"/>
+        </w:rPr>
+        <w:t>2</w:t>
+      </w:r>
+      <w:r>
+        <w:rPr>
+          <w:sz w:val="24"/>
+          <w:szCs w:val="24"/>
+        </w:rPr>
+        <w:t>默认</w:t>
+      </w:r>
+      <w:r>
+        <w:rPr>
+          <w:sz w:val="24"/>
+          <w:szCs w:val="24"/>
+        </w:rPr>
+        <w:t>数据</w:t>
+      </w:r>
+    </w:p>
+    <w:p>
+      <w:pPr>
+        <w:pStyle w:val="a6"/>
+        <w:jc w:val="left"/>
+        <w:rPr>
+          <w:sz w:val="24"/>
+          <w:szCs w:val="24"/>
+        </w:rPr>
+      </w:pPr>
+      <w:r>
+        <w:rPr>
+          <w:sz w:val="24"/>
+          <w:szCs w:val="24"/>
+        </w:rPr>
+        <w:tab/>
+      </w:r>
+      <w:r>
+        <w:rPr>
+          <w:sz w:val="24"/>
+          <w:szCs w:val="24"/>
+        </w:rPr>
+        <w:tab/>
+        <w:t>3.4.</w:t>
+      </w:r>
+      <w:r>
+        <w:rPr>
+          <w:sz w:val="24"/>
+          <w:szCs w:val="24"/>
+        </w:rPr>
+        <w:t>3</w:t>
+      </w:r>
+      <w:r>
+        <w:rPr>
+          <w:sz w:val="24"/>
+          <w:szCs w:val="24"/>
+        </w:rPr>
+        <w:t>数据</w:t>
+      </w:r>
+      <w:r>
+        <w:rPr>
+          <w:rFonts w:hint="eastAsia"/>
+          <w:sz w:val="24"/>
+          <w:szCs w:val="24"/>
+        </w:rPr>
+        <w:t>格式</w:t>
+      </w:r>
+      <w:r>
+        <w:rPr>
+          <w:sz w:val="24"/>
+          <w:szCs w:val="24"/>
+        </w:rPr>
+        <w:t>要求</w:t>
+      </w:r>
+    </w:p>
+    <w:p>
+      <w:r>
+        <w:rPr>
+          <w:rFonts w:hint="eastAsia"/>
+        </w:rPr>
+        <w:tab/>
+      </w:r>
+      <w:r>
+        <w:rPr>
+          <w:rFonts w:hint="eastAsia"/>
+        </w:rPr>
+        <w:tab/>
+      </w:r>
+      <w:r>
+        <w:rPr>
+          <w:rFonts w:hint="eastAsia"/>
+        </w:rPr>
+        <w:tab/>
+      </w:r>
+      <w:r>
+        <w:t>Format1</w:t>
+      </w:r>
+      <w:r>
+        <w:rPr>
+          <w:rFonts w:hint="eastAsia"/>
+        </w:rPr>
+        <w:t>：</w:t>
+      </w:r>
+      <w:r>
+        <w:t>股票代码为</w:t>
+      </w:r>
+      <w:r>
+        <w:rPr>
+          <w:rFonts w:hint="eastAsia"/>
+        </w:rPr>
+        <w:t>6</w:t>
+      </w:r>
+      <w:r>
+        <w:rPr>
+          <w:rFonts w:hint="eastAsia"/>
+        </w:rPr>
+        <w:t>位数。</w:t>
+      </w:r>
+    </w:p>
+    <w:p>
+      <w:pPr>
+        <w:pStyle w:val="a6"/>
+        <w:ind w:firstLine="420"/>
+        <w:jc w:val="left"/>
+        <w:rPr>
+          <w:sz w:val="28"/>
+          <w:szCs w:val="28"/>
+        </w:rPr>
+      </w:pPr>
+      <w:r>
+        <w:rPr>
+          <w:rFonts w:hint="eastAsia"/>
+          <w:sz w:val="28"/>
+          <w:szCs w:val="28"/>
+        </w:rPr>
+        <w:t>3.</w:t>
+      </w:r>
+      <w:r>
+        <w:rPr>
+          <w:sz w:val="28"/>
+          <w:szCs w:val="28"/>
+        </w:rPr>
+        <w:t>5</w:t>
+      </w:r>
+      <w:r>
+        <w:rPr>
+          <w:rFonts w:hint="eastAsia"/>
+          <w:sz w:val="28"/>
+          <w:szCs w:val="28"/>
+        </w:rPr>
+        <w:t>其他</w:t>
+      </w:r>
+      <w:r>
+        <w:rPr>
+          <w:rFonts w:hint="eastAsia"/>
+          <w:sz w:val="28"/>
+          <w:szCs w:val="28"/>
+        </w:rPr>
+        <w:t>需求</w:t>
+      </w:r>
+    </w:p>
+    <w:p>
+      <w:pPr>
+        <w:rPr>
+          <w:rFonts w:hint="eastAsia"/>
+        </w:rPr>
+      </w:pPr>
+      <w:r>
+        <w:tab/>
+      </w:r>
+      <w:r>
+        <w:tab/>
+      </w:r>
+      <w:r>
+        <w:t>暂无</w:t>
+      </w:r>
+      <w:r>
+        <w:rPr>
+          <w:rFonts w:hint="eastAsia"/>
+        </w:rPr>
+        <w:t>。</w:t>
+      </w:r>
+      <w:bookmarkStart w:id="0" w:name="_GoBack"/>
+      <w:bookmarkEnd w:id="0"/>
+    </w:p>
+    <w:p>
+      <w:pPr>
+        <w:rPr>
+          <w:rFonts w:hint="eastAsia"/>
+        </w:rPr>
+      </w:pPr>
     </w:p>
     <w:sectPr>
       <w:pgSz w:w="11906" w:h="16838"/>

</xml_diff>